<commit_message>
Done Excel Data Analysis
</commit_message>
<xml_diff>
--- a/SQL_queries_pizza_sales.docx
+++ b/SQL_queries_pizza_sales.docx
@@ -163,6 +163,7 @@
       </w:pPr>
       <w:r>
         <w:rPr>
+          <w:noProof/>
           <w:sz w:val="24"/>
           <w:szCs w:val="24"/>
         </w:rPr>
@@ -182,7 +183,7 @@
                     <pic:cNvPicPr/>
                   </pic:nvPicPr>
                   <pic:blipFill>
-                    <a:blip r:embed="rId5"/>
+                    <a:blip r:embed="rId7"/>
                     <a:stretch>
                       <a:fillRect/>
                     </a:stretch>
@@ -310,6 +311,9 @@
         <w:ind w:left="360"/>
       </w:pPr>
       <w:r>
+        <w:rPr>
+          <w:noProof/>
+        </w:rPr>
         <w:drawing>
           <wp:inline distT="0" distB="0" distL="0" distR="0" wp14:anchorId="5131962C" wp14:editId="765AF91D">
             <wp:extent cx="1486107" cy="438211"/>
@@ -326,7 +330,7 @@
                     <pic:cNvPicPr/>
                   </pic:nvPicPr>
                   <pic:blipFill>
-                    <a:blip r:embed="rId6"/>
+                    <a:blip r:embed="rId8"/>
                     <a:stretch>
                       <a:fillRect/>
                     </a:stretch>
@@ -443,6 +447,9 @@
     </w:p>
     <w:p>
       <w:r>
+        <w:rPr>
+          <w:noProof/>
+        </w:rPr>
         <w:drawing>
           <wp:inline distT="0" distB="0" distL="0" distR="0" wp14:anchorId="09F0368A" wp14:editId="5F68F079">
             <wp:extent cx="3686689" cy="2152950"/>
@@ -459,7 +466,7 @@
                     <pic:cNvPicPr/>
                   </pic:nvPicPr>
                   <pic:blipFill>
-                    <a:blip r:embed="rId7"/>
+                    <a:blip r:embed="rId9"/>
                     <a:stretch>
                       <a:fillRect/>
                     </a:stretch>
@@ -499,14 +506,7 @@
           <w:bCs/>
         </w:rPr>
         <w:lastRenderedPageBreak/>
-        <w:t>The total number of orders placed</w:t>
-      </w:r>
-      <w:r>
-        <w:rPr>
-          <w:b/>
-          <w:bCs/>
-        </w:rPr>
-        <w:t xml:space="preserve"> :</w:t>
+        <w:t>The total number of orders placed :</w:t>
       </w:r>
     </w:p>
     <w:p>
@@ -540,6 +540,9 @@
     </w:p>
     <w:p>
       <w:r>
+        <w:rPr>
+          <w:noProof/>
+        </w:rPr>
         <w:drawing>
           <wp:inline distT="0" distB="0" distL="0" distR="0" wp14:anchorId="3C319194" wp14:editId="54AAAF5C">
             <wp:extent cx="1238423" cy="485843"/>
@@ -556,7 +559,7 @@
                     <pic:cNvPicPr/>
                   </pic:nvPicPr>
                   <pic:blipFill>
-                    <a:blip r:embed="rId8"/>
+                    <a:blip r:embed="rId10"/>
                     <a:stretch>
                       <a:fillRect/>
                     </a:stretch>
@@ -625,6 +628,9 @@
     </w:p>
     <w:p>
       <w:r>
+        <w:rPr>
+          <w:noProof/>
+        </w:rPr>
         <w:drawing>
           <wp:inline distT="0" distB="0" distL="0" distR="0" wp14:anchorId="2FFB6CD9" wp14:editId="5B8B97E6">
             <wp:extent cx="1562318" cy="476316"/>
@@ -641,7 +647,7 @@
                     <pic:cNvPicPr/>
                   </pic:nvPicPr>
                   <pic:blipFill>
-                    <a:blip r:embed="rId9"/>
+                    <a:blip r:embed="rId11"/>
                     <a:stretch>
                       <a:fillRect/>
                     </a:stretch>
@@ -803,6 +809,9 @@
     </w:p>
     <w:p>
       <w:r>
+        <w:rPr>
+          <w:noProof/>
+        </w:rPr>
         <w:drawing>
           <wp:inline distT="0" distB="0" distL="0" distR="0" wp14:anchorId="0C27FAD0" wp14:editId="74CDA7D2">
             <wp:extent cx="2267266" cy="2248214"/>
@@ -819,7 +828,7 @@
                     <pic:cNvPicPr/>
                   </pic:nvPicPr>
                   <pic:blipFill>
-                    <a:blip r:embed="rId10"/>
+                    <a:blip r:embed="rId12"/>
                     <a:stretch>
                       <a:fillRect/>
                     </a:stretch>
@@ -952,6 +961,9 @@
     </w:p>
     <w:p>
       <w:r>
+        <w:rPr>
+          <w:noProof/>
+        </w:rPr>
         <w:drawing>
           <wp:inline distT="0" distB="0" distL="0" distR="0" wp14:anchorId="7B678C7F" wp14:editId="4E85E7A3">
             <wp:extent cx="2276793" cy="2638793"/>
@@ -968,7 +980,7 @@
                     <pic:cNvPicPr/>
                   </pic:nvPicPr>
                   <pic:blipFill>
-                    <a:blip r:embed="rId11"/>
+                    <a:blip r:embed="rId13"/>
                     <a:stretch>
                       <a:fillRect/>
                     </a:stretch>
@@ -1140,6 +1152,7 @@
       </w:pPr>
       <w:r>
         <w:rPr>
+          <w:noProof/>
           <w:color w:val="000000" w:themeColor="text1"/>
         </w:rPr>
         <w:lastRenderedPageBreak/>
@@ -1159,7 +1172,7 @@
                     <pic:cNvPicPr/>
                   </pic:nvPicPr>
                   <pic:blipFill>
-                    <a:blip r:embed="rId12"/>
+                    <a:blip r:embed="rId14"/>
                     <a:stretch>
                       <a:fillRect/>
                     </a:stretch>
@@ -1363,6 +1376,7 @@
       </w:pPr>
       <w:r>
         <w:rPr>
+          <w:noProof/>
           <w:color w:val="000000" w:themeColor="text1"/>
         </w:rPr>
         <w:drawing>
@@ -1381,7 +1395,7 @@
                     <pic:cNvPicPr/>
                   </pic:nvPicPr>
                   <pic:blipFill>
-                    <a:blip r:embed="rId13"/>
+                    <a:blip r:embed="rId15"/>
                     <a:stretch>
                       <a:fillRect/>
                     </a:stretch>
@@ -1684,6 +1698,7 @@
       </w:pPr>
       <w:r>
         <w:rPr>
+          <w:noProof/>
           <w:color w:val="000000" w:themeColor="text1"/>
         </w:rPr>
         <w:drawing>
@@ -1702,7 +1717,7 @@
                     <pic:cNvPicPr/>
                   </pic:nvPicPr>
                   <pic:blipFill>
-                    <a:blip r:embed="rId14"/>
+                    <a:blip r:embed="rId16"/>
                     <a:stretch>
                       <a:fillRect/>
                     </a:stretch>
@@ -1974,6 +1989,7 @@
       </w:pPr>
       <w:r>
         <w:rPr>
+          <w:noProof/>
           <w:color w:val="000000" w:themeColor="text1"/>
         </w:rPr>
         <w:drawing>
@@ -1992,7 +2008,7 @@
                     <pic:cNvPicPr/>
                   </pic:nvPicPr>
                   <pic:blipFill>
-                    <a:blip r:embed="rId15"/>
+                    <a:blip r:embed="rId17"/>
                     <a:stretch>
                       <a:fillRect/>
                     </a:stretch>
@@ -2254,6 +2270,7 @@
       </w:pPr>
       <w:r>
         <w:rPr>
+          <w:noProof/>
           <w:color w:val="000000" w:themeColor="text1"/>
         </w:rPr>
         <w:drawing>
@@ -2272,7 +2289,7 @@
                     <pic:cNvPicPr/>
                   </pic:nvPicPr>
                   <pic:blipFill>
-                    <a:blip r:embed="rId16"/>
+                    <a:blip r:embed="rId18"/>
                     <a:stretch>
                       <a:fillRect/>
                     </a:stretch>
@@ -2475,6 +2492,7 @@
       </w:pPr>
       <w:r>
         <w:rPr>
+          <w:noProof/>
           <w:color w:val="000000" w:themeColor="text1"/>
         </w:rPr>
         <w:drawing>
@@ -2493,7 +2511,7 @@
                     <pic:cNvPicPr/>
                   </pic:nvPicPr>
                   <pic:blipFill>
-                    <a:blip r:embed="rId17"/>
+                    <a:blip r:embed="rId19"/>
                     <a:stretch>
                       <a:fillRect/>
                     </a:stretch>
@@ -2515,6 +2533,7 @@
       </w:r>
     </w:p>
     <w:sectPr>
+      <w:headerReference w:type="default" r:id="rId20"/>
       <w:pgSz w:w="11906" w:h="16838"/>
       <w:pgMar w:top="1417" w:right="1417" w:bottom="1417" w:left="1417" w:header="708" w:footer="708" w:gutter="0"/>
       <w:cols w:space="708"/>
@@ -2522,6 +2541,108 @@
     </w:sectPr>
   </w:body>
 </w:document>
+</file>
+
+<file path=word/endnotes.xml><?xml version="1.0" encoding="utf-8"?>
+<w:endnotes xmlns:wpc="http://schemas.microsoft.com/office/word/2010/wordprocessingCanvas" xmlns:cx="http://schemas.microsoft.com/office/drawing/2014/chartex" xmlns:cx1="http://schemas.microsoft.com/office/drawing/2015/9/8/chartex" xmlns:cx2="http://schemas.microsoft.com/office/drawing/2015/10/21/chartex" xmlns:cx3="http://schemas.microsoft.com/office/drawing/2016/5/9/chartex" xmlns:cx4="http://schemas.microsoft.com/office/drawing/2016/5/10/chartex" xmlns:cx5="http://schemas.microsoft.com/office/drawing/2016/5/11/chartex" xmlns:cx6="http://schemas.microsoft.com/office/drawing/2016/5/12/chartex" xmlns:cx7="http://schemas.microsoft.com/office/drawing/2016/5/13/chartex" xmlns:cx8="http://schemas.microsoft.com/office/drawing/2016/5/14/chartex" xmlns:mc="http://schemas.openxmlformats.org/markup-compatibility/2006" xmlns:aink="http://schemas.microsoft.com/office/drawing/2016/ink" xmlns:am3d="http://schemas.microsoft.com/office/drawing/2017/model3d" xmlns:o="urn:schemas-microsoft-com:office:office" xmlns:oel="http://schemas.microsoft.com/office/2019/extlst" xmlns:r="http://schemas.openxmlformats.org/officeDocument/2006/relationships" xmlns:m="http://schemas.openxmlformats.org/officeDocument/2006/math" xmlns:v="urn:schemas-microsoft-com:vml" xmlns:wp14="http://schemas.microsoft.com/office/word/2010/wordprocessingDrawing" xmlns:wp="http://schemas.openxmlformats.org/drawingml/2006/wordprocessingDrawing" xmlns:w10="urn:schemas-microsoft-com:office:word" xmlns:w="http://schemas.openxmlformats.org/wordprocessingml/2006/main" xmlns:w14="http://schemas.microsoft.com/office/word/2010/wordml" xmlns:w15="http://schemas.microsoft.com/office/word/2012/wordml" xmlns:w16cex="http://schemas.microsoft.com/office/word/2018/wordml/cex" xmlns:w16cid="http://schemas.microsoft.com/office/word/2016/wordml/cid" xmlns:w16="http://schemas.microsoft.com/office/word/2018/wordml" xmlns:w16sdtdh="http://schemas.microsoft.com/office/word/2020/wordml/sdtdatahash" xmlns:w16se="http://schemas.microsoft.com/office/word/2015/wordml/symex" xmlns:wpg="http://schemas.microsoft.com/office/word/2010/wordprocessingGroup" xmlns:wpi="http://schemas.microsoft.com/office/word/2010/wordprocessingInk" xmlns:wne="http://schemas.microsoft.com/office/word/2006/wordml" xmlns:wps="http://schemas.microsoft.com/office/word/2010/wordprocessingShape" mc:Ignorable="w14 w15 w16se w16cid w16 w16cex w16sdtdh wp14">
+  <w:endnote w:type="separator" w:id="-1">
+    <w:p>
+      <w:pPr>
+        <w:spacing w:after="0" w:line="240" w:lineRule="auto"/>
+      </w:pPr>
+      <w:r>
+        <w:separator/>
+      </w:r>
+    </w:p>
+  </w:endnote>
+  <w:endnote w:type="continuationSeparator" w:id="0">
+    <w:p>
+      <w:pPr>
+        <w:spacing w:after="0" w:line="240" w:lineRule="auto"/>
+      </w:pPr>
+      <w:r>
+        <w:continuationSeparator/>
+      </w:r>
+    </w:p>
+  </w:endnote>
+</w:endnotes>
+</file>
+
+<file path=word/footnotes.xml><?xml version="1.0" encoding="utf-8"?>
+<w:footnotes xmlns:wpc="http://schemas.microsoft.com/office/word/2010/wordprocessingCanvas" xmlns:cx="http://schemas.microsoft.com/office/drawing/2014/chartex" xmlns:cx1="http://schemas.microsoft.com/office/drawing/2015/9/8/chartex" xmlns:cx2="http://schemas.microsoft.com/office/drawing/2015/10/21/chartex" xmlns:cx3="http://schemas.microsoft.com/office/drawing/2016/5/9/chartex" xmlns:cx4="http://schemas.microsoft.com/office/drawing/2016/5/10/chartex" xmlns:cx5="http://schemas.microsoft.com/office/drawing/2016/5/11/chartex" xmlns:cx6="http://schemas.microsoft.com/office/drawing/2016/5/12/chartex" xmlns:cx7="http://schemas.microsoft.com/office/drawing/2016/5/13/chartex" xmlns:cx8="http://schemas.microsoft.com/office/drawing/2016/5/14/chartex" xmlns:mc="http://schemas.openxmlformats.org/markup-compatibility/2006" xmlns:aink="http://schemas.microsoft.com/office/drawing/2016/ink" xmlns:am3d="http://schemas.microsoft.com/office/drawing/2017/model3d" xmlns:o="urn:schemas-microsoft-com:office:office" xmlns:oel="http://schemas.microsoft.com/office/2019/extlst" xmlns:r="http://schemas.openxmlformats.org/officeDocument/2006/relationships" xmlns:m="http://schemas.openxmlformats.org/officeDocument/2006/math" xmlns:v="urn:schemas-microsoft-com:vml" xmlns:wp14="http://schemas.microsoft.com/office/word/2010/wordprocessingDrawing" xmlns:wp="http://schemas.openxmlformats.org/drawingml/2006/wordprocessingDrawing" xmlns:w10="urn:schemas-microsoft-com:office:word" xmlns:w="http://schemas.openxmlformats.org/wordprocessingml/2006/main" xmlns:w14="http://schemas.microsoft.com/office/word/2010/wordml" xmlns:w15="http://schemas.microsoft.com/office/word/2012/wordml" xmlns:w16cex="http://schemas.microsoft.com/office/word/2018/wordml/cex" xmlns:w16cid="http://schemas.microsoft.com/office/word/2016/wordml/cid" xmlns:w16="http://schemas.microsoft.com/office/word/2018/wordml" xmlns:w16sdtdh="http://schemas.microsoft.com/office/word/2020/wordml/sdtdatahash" xmlns:w16se="http://schemas.microsoft.com/office/word/2015/wordml/symex" xmlns:wpg="http://schemas.microsoft.com/office/word/2010/wordprocessingGroup" xmlns:wpi="http://schemas.microsoft.com/office/word/2010/wordprocessingInk" xmlns:wne="http://schemas.microsoft.com/office/word/2006/wordml" xmlns:wps="http://schemas.microsoft.com/office/word/2010/wordprocessingShape" mc:Ignorable="w14 w15 w16se w16cid w16 w16cex w16sdtdh wp14">
+  <w:footnote w:type="separator" w:id="-1">
+    <w:p>
+      <w:pPr>
+        <w:spacing w:after="0" w:line="240" w:lineRule="auto"/>
+      </w:pPr>
+      <w:r>
+        <w:separator/>
+      </w:r>
+    </w:p>
+  </w:footnote>
+  <w:footnote w:type="continuationSeparator" w:id="0">
+    <w:p>
+      <w:pPr>
+        <w:spacing w:after="0" w:line="240" w:lineRule="auto"/>
+      </w:pPr>
+      <w:r>
+        <w:continuationSeparator/>
+      </w:r>
+    </w:p>
+  </w:footnote>
+</w:footnotes>
+</file>
+
+<file path=word/header1.xml><?xml version="1.0" encoding="utf-8"?>
+<w:hdr xmlns:wpc="http://schemas.microsoft.com/office/word/2010/wordprocessingCanvas" xmlns:cx="http://schemas.microsoft.com/office/drawing/2014/chartex" xmlns:cx1="http://schemas.microsoft.com/office/drawing/2015/9/8/chartex" xmlns:cx2="http://schemas.microsoft.com/office/drawing/2015/10/21/chartex" xmlns:cx3="http://schemas.microsoft.com/office/drawing/2016/5/9/chartex" xmlns:cx4="http://schemas.microsoft.com/office/drawing/2016/5/10/chartex" xmlns:cx5="http://schemas.microsoft.com/office/drawing/2016/5/11/chartex" xmlns:cx6="http://schemas.microsoft.com/office/drawing/2016/5/12/chartex" xmlns:cx7="http://schemas.microsoft.com/office/drawing/2016/5/13/chartex" xmlns:cx8="http://schemas.microsoft.com/office/drawing/2016/5/14/chartex" xmlns:mc="http://schemas.openxmlformats.org/markup-compatibility/2006" xmlns:aink="http://schemas.microsoft.com/office/drawing/2016/ink" xmlns:am3d="http://schemas.microsoft.com/office/drawing/2017/model3d" xmlns:o="urn:schemas-microsoft-com:office:office" xmlns:oel="http://schemas.microsoft.com/office/2019/extlst" xmlns:r="http://schemas.openxmlformats.org/officeDocument/2006/relationships" xmlns:m="http://schemas.openxmlformats.org/officeDocument/2006/math" xmlns:v="urn:schemas-microsoft-com:vml" xmlns:wp14="http://schemas.microsoft.com/office/word/2010/wordprocessingDrawing" xmlns:wp="http://schemas.openxmlformats.org/drawingml/2006/wordprocessingDrawing" xmlns:w10="urn:schemas-microsoft-com:office:word" xmlns:w="http://schemas.openxmlformats.org/wordprocessingml/2006/main" xmlns:w14="http://schemas.microsoft.com/office/word/2010/wordml" xmlns:w15="http://schemas.microsoft.com/office/word/2012/wordml" xmlns:w16cex="http://schemas.microsoft.com/office/word/2018/wordml/cex" xmlns:w16cid="http://schemas.microsoft.com/office/word/2016/wordml/cid" xmlns:w16="http://schemas.microsoft.com/office/word/2018/wordml" xmlns:w16sdtdh="http://schemas.microsoft.com/office/word/2020/wordml/sdtdatahash" xmlns:w16se="http://schemas.microsoft.com/office/word/2015/wordml/symex" xmlns:wpg="http://schemas.microsoft.com/office/word/2010/wordprocessingGroup" xmlns:wpi="http://schemas.microsoft.com/office/word/2010/wordprocessingInk" xmlns:wne="http://schemas.microsoft.com/office/word/2006/wordml" xmlns:wps="http://schemas.microsoft.com/office/word/2010/wordprocessingShape" mc:Ignorable="w14 w15 w16se w16cid w16 w16cex w16sdtdh wp14">
+  <w:sdt>
+    <w:sdtPr>
+      <w:id w:val="1858616553"/>
+      <w:docPartObj>
+        <w:docPartGallery w:val="Page Numbers (Top of Page)"/>
+        <w:docPartUnique/>
+      </w:docPartObj>
+    </w:sdtPr>
+    <w:sdtEndPr>
+      <w:rPr>
+        <w:noProof/>
+      </w:rPr>
+    </w:sdtEndPr>
+    <w:sdtContent>
+      <w:p>
+        <w:pPr>
+          <w:pStyle w:val="Header"/>
+        </w:pPr>
+        <w:r>
+          <w:fldChar w:fldCharType="begin"/>
+        </w:r>
+        <w:r>
+          <w:instrText xml:space="preserve"> PAGE   \* MERGEFORMAT </w:instrText>
+        </w:r>
+        <w:r>
+          <w:fldChar w:fldCharType="separate"/>
+        </w:r>
+        <w:r>
+          <w:rPr>
+            <w:noProof/>
+          </w:rPr>
+          <w:t>2</w:t>
+        </w:r>
+        <w:r>
+          <w:rPr>
+            <w:noProof/>
+          </w:rPr>
+          <w:fldChar w:fldCharType="end"/>
+        </w:r>
+      </w:p>
+    </w:sdtContent>
+  </w:sdt>
+  <w:p>
+    <w:pPr>
+      <w:pStyle w:val="Header"/>
+    </w:pPr>
+  </w:p>
+</w:hdr>
 </file>
 
 <file path=word/numbering.xml><?xml version="1.0" encoding="utf-8"?>
@@ -3706,6 +3827,50 @@
       <w:contextualSpacing/>
     </w:pPr>
   </w:style>
+  <w:style w:type="paragraph" w:styleId="Header">
+    <w:name w:val="header"/>
+    <w:basedOn w:val="Normal"/>
+    <w:link w:val="HeaderChar"/>
+    <w:uiPriority w:val="99"/>
+    <w:unhideWhenUsed/>
+    <w:rsid w:val="006F7663"/>
+    <w:pPr>
+      <w:tabs>
+        <w:tab w:val="center" w:pos="4703"/>
+        <w:tab w:val="right" w:pos="9406"/>
+      </w:tabs>
+      <w:spacing w:after="0" w:line="240" w:lineRule="auto"/>
+    </w:pPr>
+  </w:style>
+  <w:style w:type="character" w:customStyle="1" w:styleId="HeaderChar">
+    <w:name w:val="Header Char"/>
+    <w:basedOn w:val="DefaultParagraphFont"/>
+    <w:link w:val="Header"/>
+    <w:uiPriority w:val="99"/>
+    <w:rsid w:val="006F7663"/>
+  </w:style>
+  <w:style w:type="paragraph" w:styleId="Footer">
+    <w:name w:val="footer"/>
+    <w:basedOn w:val="Normal"/>
+    <w:link w:val="FooterChar"/>
+    <w:uiPriority w:val="99"/>
+    <w:unhideWhenUsed/>
+    <w:rsid w:val="006F7663"/>
+    <w:pPr>
+      <w:tabs>
+        <w:tab w:val="center" w:pos="4703"/>
+        <w:tab w:val="right" w:pos="9406"/>
+      </w:tabs>
+      <w:spacing w:after="0" w:line="240" w:lineRule="auto"/>
+    </w:pPr>
+  </w:style>
+  <w:style w:type="character" w:customStyle="1" w:styleId="FooterChar">
+    <w:name w:val="Footer Char"/>
+    <w:basedOn w:val="DefaultParagraphFont"/>
+    <w:link w:val="Footer"/>
+    <w:uiPriority w:val="99"/>
+    <w:rsid w:val="006F7663"/>
+  </w:style>
 </w:styles>
 </file>
 

</xml_diff>